<commit_message>
Updated RAD and added Cancel/Reserve sequence diagrams
</commit_message>
<xml_diff>
--- a/docs/RADv2.docx
+++ b/docs/RADv2.docx
@@ -8,6 +8,12 @@
           <w:rFonts w:ascii="Times New Roman" w:hAnsi="Times New Roman"/>
         </w:rPr>
       </w:pPr>
+      <w:r>
+        <w:rPr>
+          <w:rFonts w:ascii="Times New Roman" w:hAnsi="Times New Roman"/>
+        </w:rPr>
+        <w:t>Roo</w:t>
+      </w:r>
     </w:p>
     <w:p>
       <w:pPr>
@@ -2152,21 +2158,7 @@
         <w:rPr>
           <w:rFonts w:ascii="Times New Roman" w:hAnsi="Times New Roman"/>
         </w:rPr>
-        <w:t xml:space="preserve"> This function allows users of the system to </w:t>
-      </w:r>
-      <w:proofErr w:type="gramStart"/>
-      <w:r>
-        <w:rPr>
-          <w:rFonts w:ascii="Times New Roman" w:hAnsi="Times New Roman"/>
-        </w:rPr>
-        <w:t>logout</w:t>
-      </w:r>
-      <w:proofErr w:type="gramEnd"/>
-      <w:r>
-        <w:rPr>
-          <w:rFonts w:ascii="Times New Roman" w:hAnsi="Times New Roman"/>
-        </w:rPr>
-        <w:t xml:space="preserve"> of their accounts when they have finished using the RMS. Following this function will be the login screen so different users can begin using the RMS</w:t>
+        <w:t xml:space="preserve"> This function allows users of the system to logout of their accounts when they have finished using the RMS. Following this function will be the login screen so different users can begin using the RMS</w:t>
       </w:r>
       <w:r>
         <w:rPr>
@@ -2397,19 +2389,11 @@
           <w:rFonts w:ascii="Times New Roman" w:hAnsi="Times New Roman"/>
         </w:rPr>
       </w:pPr>
-      <w:proofErr w:type="gramStart"/>
-      <w:r>
-        <w:rPr>
-          <w:rFonts w:ascii="Times New Roman" w:hAnsi="Times New Roman"/>
-        </w:rPr>
-        <w:t>System</w:t>
-      </w:r>
-      <w:proofErr w:type="gramEnd"/>
-      <w:r>
-        <w:rPr>
-          <w:rFonts w:ascii="Times New Roman" w:hAnsi="Times New Roman"/>
-        </w:rPr>
-        <w:t xml:space="preserve"> should implement a </w:t>
+      <w:r>
+        <w:rPr>
+          <w:rFonts w:ascii="Times New Roman" w:hAnsi="Times New Roman"/>
+        </w:rPr>
+        <w:t xml:space="preserve">System should implement a </w:t>
       </w:r>
       <w:r>
         <w:rPr>
@@ -4972,7 +4956,6 @@
                 <w:szCs w:val="22"/>
               </w:rPr>
             </w:pPr>
-            <w:proofErr w:type="gramStart"/>
             <w:r>
               <w:rPr>
                 <w:rFonts w:ascii="Times New Roman" w:hAnsi="Times New Roman"/>
@@ -4980,17 +4963,7 @@
                 <w:sz w:val="22"/>
                 <w:szCs w:val="22"/>
               </w:rPr>
-              <w:t>Employee is</w:t>
-            </w:r>
-            <w:proofErr w:type="gramEnd"/>
-            <w:r>
-              <w:rPr>
-                <w:rFonts w:ascii="Times New Roman" w:hAnsi="Times New Roman"/>
-                <w:bCs/>
-                <w:sz w:val="22"/>
-                <w:szCs w:val="22"/>
-              </w:rPr>
-              <w:t xml:space="preserve"> logged into the system.</w:t>
+              <w:t>Employee is logged into the system.</w:t>
             </w:r>
           </w:p>
           <w:p>
@@ -7831,6 +7804,7 @@
       <w:r>
         <w:rPr>
           <w:rFonts w:ascii="Times New Roman" w:hAnsi="Times New Roman"/>
+          <w:noProof/>
         </w:rPr>
         <w:lastRenderedPageBreak/>
         <w:drawing>
@@ -8099,6 +8073,7 @@
       <w:r>
         <w:rPr>
           <w:rFonts w:ascii="Times New Roman" w:hAnsi="Times New Roman"/>
+          <w:noProof/>
         </w:rPr>
         <w:lastRenderedPageBreak/>
         <w:drawing>
@@ -8378,6 +8353,7 @@
       <w:r>
         <w:rPr>
           <w:rFonts w:ascii="Times New Roman" w:hAnsi="Times New Roman"/>
+          <w:noProof/>
         </w:rPr>
         <w:drawing>
           <wp:inline distT="0" distB="0" distL="0" distR="0" wp14:anchorId="07ABDC3D" wp14:editId="67411994">
@@ -8638,11 +8614,111 @@
         <w:tabs>
           <w:tab w:val="left" w:pos="2985"/>
         </w:tabs>
+        <w:rPr>
+          <w:rFonts w:ascii="Times New Roman" w:hAnsi="Times New Roman"/>
+        </w:rPr>
+      </w:pPr>
+    </w:p>
+    <w:p>
+      <w:pPr>
+        <w:pStyle w:val="body"/>
+        <w:tabs>
+          <w:tab w:val="left" w:pos="2985"/>
+        </w:tabs>
         <w:ind w:left="720"/>
         <w:rPr>
           <w:rFonts w:ascii="Times New Roman" w:hAnsi="Times New Roman"/>
         </w:rPr>
       </w:pPr>
+      <w:r>
+        <w:rPr>
+          <w:rFonts w:ascii="Times New Roman" w:hAnsi="Times New Roman"/>
+          <w:noProof/>
+        </w:rPr>
+        <w:lastRenderedPageBreak/>
+        <w:drawing>
+          <wp:inline distT="0" distB="0" distL="0" distR="0" wp14:anchorId="544E7E45" wp14:editId="1ACD5174">
+            <wp:extent cx="5727700" cy="2564765"/>
+            <wp:effectExtent l="0" t="0" r="6350" b="6985"/>
+            <wp:docPr id="12" name="Picture 12" descr="Diagram&#10;&#10;Description automatically generated"/>
+            <wp:cNvGraphicFramePr>
+              <a:graphicFrameLocks xmlns:a="http://schemas.openxmlformats.org/drawingml/2006/main" noChangeAspect="1"/>
+            </wp:cNvGraphicFramePr>
+            <a:graphic xmlns:a="http://schemas.openxmlformats.org/drawingml/2006/main">
+              <a:graphicData uri="http://schemas.openxmlformats.org/drawingml/2006/picture">
+                <pic:pic xmlns:pic="http://schemas.openxmlformats.org/drawingml/2006/picture">
+                  <pic:nvPicPr>
+                    <pic:cNvPr id="12" name="Picture 12" descr="Diagram&#10;&#10;Description automatically generated"/>
+                    <pic:cNvPicPr/>
+                  </pic:nvPicPr>
+                  <pic:blipFill>
+                    <a:blip r:embed="rId14">
+                      <a:extLst>
+                        <a:ext uri="{28A0092B-C50C-407E-A947-70E740481C1C}">
+                          <a14:useLocalDpi xmlns:a14="http://schemas.microsoft.com/office/drawing/2010/main" val="0"/>
+                        </a:ext>
+                      </a:extLst>
+                    </a:blip>
+                    <a:stretch>
+                      <a:fillRect/>
+                    </a:stretch>
+                  </pic:blipFill>
+                  <pic:spPr>
+                    <a:xfrm>
+                      <a:off x="0" y="0"/>
+                      <a:ext cx="5727700" cy="2564765"/>
+                    </a:xfrm>
+                    <a:prstGeom prst="rect">
+                      <a:avLst/>
+                    </a:prstGeom>
+                  </pic:spPr>
+                </pic:pic>
+              </a:graphicData>
+            </a:graphic>
+          </wp:inline>
+        </w:drawing>
+      </w:r>
+    </w:p>
+    <w:p>
+      <w:pPr>
+        <w:jc w:val="center"/>
+        <w:rPr>
+          <w:rFonts w:ascii="Times New Roman" w:hAnsi="Times New Roman"/>
+        </w:rPr>
+      </w:pPr>
+      <w:r>
+        <w:rPr>
+          <w:rFonts w:ascii="Times New Roman" w:hAnsi="Times New Roman"/>
+        </w:rPr>
+        <w:t>Figure 2.10</w:t>
+      </w:r>
+      <w:r>
+        <w:rPr>
+          <w:rFonts w:ascii="Times New Roman" w:hAnsi="Times New Roman"/>
+        </w:rPr>
+        <w:t xml:space="preserve"> </w:t>
+      </w:r>
+      <w:proofErr w:type="spellStart"/>
+      <w:r>
+        <w:rPr>
+          <w:rFonts w:ascii="Times New Roman" w:hAnsi="Times New Roman"/>
+        </w:rPr>
+        <w:t>MakeReservation</w:t>
+      </w:r>
+      <w:proofErr w:type="spellEnd"/>
+      <w:r>
+        <w:rPr>
+          <w:rFonts w:ascii="Times New Roman" w:hAnsi="Times New Roman"/>
+        </w:rPr>
+        <w:br w:type="page"/>
+      </w:r>
+    </w:p>
+    <w:p>
+      <w:pPr>
+        <w:rPr>
+          <w:rFonts w:ascii="Times New Roman" w:hAnsi="Times New Roman"/>
+        </w:rPr>
+      </w:pPr>
     </w:p>
     <w:p>
       <w:pPr>
@@ -8655,6 +8731,53 @@
           <w:rFonts w:ascii="Times New Roman" w:hAnsi="Times New Roman"/>
         </w:rPr>
       </w:pPr>
+      <w:r>
+        <w:rPr>
+          <w:rFonts w:ascii="Times New Roman" w:hAnsi="Times New Roman"/>
+          <w:noProof/>
+        </w:rPr>
+        <w:drawing>
+          <wp:inline distT="0" distB="0" distL="0" distR="0" wp14:anchorId="6EA1FD03" wp14:editId="7E693548">
+            <wp:extent cx="5727700" cy="2564765"/>
+            <wp:effectExtent l="0" t="0" r="6350" b="6985"/>
+            <wp:docPr id="9" name="Picture 9" descr="Diagram&#10;&#10;Description automatically generated"/>
+            <wp:cNvGraphicFramePr>
+              <a:graphicFrameLocks xmlns:a="http://schemas.openxmlformats.org/drawingml/2006/main" noChangeAspect="1"/>
+            </wp:cNvGraphicFramePr>
+            <a:graphic xmlns:a="http://schemas.openxmlformats.org/drawingml/2006/main">
+              <a:graphicData uri="http://schemas.openxmlformats.org/drawingml/2006/picture">
+                <pic:pic xmlns:pic="http://schemas.openxmlformats.org/drawingml/2006/picture">
+                  <pic:nvPicPr>
+                    <pic:cNvPr id="9" name="Picture 9" descr="Diagram&#10;&#10;Description automatically generated"/>
+                    <pic:cNvPicPr/>
+                  </pic:nvPicPr>
+                  <pic:blipFill>
+                    <a:blip r:embed="rId15">
+                      <a:extLst>
+                        <a:ext uri="{28A0092B-C50C-407E-A947-70E740481C1C}">
+                          <a14:useLocalDpi xmlns:a14="http://schemas.microsoft.com/office/drawing/2010/main" val="0"/>
+                        </a:ext>
+                      </a:extLst>
+                    </a:blip>
+                    <a:stretch>
+                      <a:fillRect/>
+                    </a:stretch>
+                  </pic:blipFill>
+                  <pic:spPr>
+                    <a:xfrm>
+                      <a:off x="0" y="0"/>
+                      <a:ext cx="5727700" cy="2564765"/>
+                    </a:xfrm>
+                    <a:prstGeom prst="rect">
+                      <a:avLst/>
+                    </a:prstGeom>
+                  </pic:spPr>
+                </pic:pic>
+              </a:graphicData>
+            </a:graphic>
+          </wp:inline>
+        </w:drawing>
+      </w:r>
     </w:p>
     <w:p>
       <w:pPr>
@@ -8663,10 +8786,31 @@
           <w:tab w:val="left" w:pos="2985"/>
         </w:tabs>
         <w:ind w:left="720"/>
-        <w:rPr>
-          <w:rFonts w:ascii="Times New Roman" w:hAnsi="Times New Roman"/>
-        </w:rPr>
-      </w:pPr>
+        <w:jc w:val="center"/>
+        <w:rPr>
+          <w:rFonts w:ascii="Times New Roman" w:hAnsi="Times New Roman"/>
+        </w:rPr>
+      </w:pPr>
+      <w:r>
+        <w:rPr>
+          <w:rFonts w:ascii="Times New Roman" w:hAnsi="Times New Roman"/>
+        </w:rPr>
+        <w:t>Figure 2.11</w:t>
+      </w:r>
+      <w:r>
+        <w:rPr>
+          <w:rFonts w:ascii="Times New Roman" w:hAnsi="Times New Roman"/>
+        </w:rPr>
+        <w:t xml:space="preserve"> </w:t>
+      </w:r>
+      <w:proofErr w:type="spellStart"/>
+      <w:r>
+        <w:rPr>
+          <w:rFonts w:ascii="Times New Roman" w:hAnsi="Times New Roman"/>
+        </w:rPr>
+        <w:t>CancelReservation</w:t>
+      </w:r>
+      <w:proofErr w:type="spellEnd"/>
     </w:p>
     <w:p>
       <w:pPr>
@@ -8734,6 +8878,72 @@
         <w:tabs>
           <w:tab w:val="left" w:pos="2985"/>
         </w:tabs>
+        <w:rPr>
+          <w:rFonts w:ascii="Times New Roman" w:hAnsi="Times New Roman"/>
+        </w:rPr>
+      </w:pPr>
+    </w:p>
+    <w:p>
+      <w:pPr>
+        <w:pStyle w:val="body"/>
+        <w:tabs>
+          <w:tab w:val="left" w:pos="2985"/>
+        </w:tabs>
+        <w:rPr>
+          <w:rFonts w:ascii="Times New Roman" w:hAnsi="Times New Roman"/>
+        </w:rPr>
+      </w:pPr>
+    </w:p>
+    <w:p>
+      <w:pPr>
+        <w:pStyle w:val="body"/>
+        <w:tabs>
+          <w:tab w:val="left" w:pos="2985"/>
+        </w:tabs>
+        <w:rPr>
+          <w:rFonts w:ascii="Times New Roman" w:hAnsi="Times New Roman"/>
+        </w:rPr>
+      </w:pPr>
+    </w:p>
+    <w:p>
+      <w:pPr>
+        <w:pStyle w:val="body"/>
+        <w:tabs>
+          <w:tab w:val="left" w:pos="2985"/>
+        </w:tabs>
+        <w:rPr>
+          <w:rFonts w:ascii="Times New Roman" w:hAnsi="Times New Roman"/>
+        </w:rPr>
+      </w:pPr>
+    </w:p>
+    <w:p>
+      <w:pPr>
+        <w:pStyle w:val="body"/>
+        <w:tabs>
+          <w:tab w:val="left" w:pos="2985"/>
+        </w:tabs>
+        <w:rPr>
+          <w:rFonts w:ascii="Times New Roman" w:hAnsi="Times New Roman"/>
+        </w:rPr>
+      </w:pPr>
+    </w:p>
+    <w:p>
+      <w:pPr>
+        <w:pStyle w:val="body"/>
+        <w:tabs>
+          <w:tab w:val="left" w:pos="2985"/>
+        </w:tabs>
+        <w:rPr>
+          <w:rFonts w:ascii="Times New Roman" w:hAnsi="Times New Roman"/>
+        </w:rPr>
+      </w:pPr>
+    </w:p>
+    <w:p>
+      <w:pPr>
+        <w:pStyle w:val="body"/>
+        <w:tabs>
+          <w:tab w:val="left" w:pos="2985"/>
+        </w:tabs>
         <w:ind w:left="720"/>
         <w:rPr>
           <w:rFonts w:ascii="Times New Roman" w:hAnsi="Times New Roman"/>
@@ -8758,6 +8968,7 @@
         <w:tabs>
           <w:tab w:val="left" w:pos="2985"/>
         </w:tabs>
+        <w:ind w:left="720"/>
         <w:rPr>
           <w:rFonts w:ascii="Times New Roman" w:hAnsi="Times New Roman"/>
         </w:rPr>
@@ -8769,6 +8980,7 @@
         <w:tabs>
           <w:tab w:val="left" w:pos="2985"/>
         </w:tabs>
+        <w:ind w:left="720"/>
         <w:rPr>
           <w:rFonts w:ascii="Times New Roman" w:hAnsi="Times New Roman"/>
         </w:rPr>
@@ -8780,6 +8992,7 @@
         <w:tabs>
           <w:tab w:val="left" w:pos="2985"/>
         </w:tabs>
+        <w:ind w:left="720"/>
         <w:rPr>
           <w:rFonts w:ascii="Times New Roman" w:hAnsi="Times New Roman"/>
         </w:rPr>
@@ -8791,6 +9004,7 @@
         <w:tabs>
           <w:tab w:val="left" w:pos="2985"/>
         </w:tabs>
+        <w:ind w:left="720"/>
         <w:rPr>
           <w:rFonts w:ascii="Times New Roman" w:hAnsi="Times New Roman"/>
         </w:rPr>
@@ -8809,161 +9023,6 @@
     </w:p>
     <w:p>
       <w:pPr>
-        <w:pStyle w:val="body"/>
-        <w:tabs>
-          <w:tab w:val="left" w:pos="2985"/>
-        </w:tabs>
-        <w:rPr>
-          <w:rFonts w:ascii="Times New Roman" w:hAnsi="Times New Roman"/>
-        </w:rPr>
-      </w:pPr>
-    </w:p>
-    <w:p>
-      <w:pPr>
-        <w:pStyle w:val="body"/>
-        <w:tabs>
-          <w:tab w:val="left" w:pos="2985"/>
-        </w:tabs>
-        <w:ind w:left="720"/>
-        <w:rPr>
-          <w:rFonts w:ascii="Times New Roman" w:hAnsi="Times New Roman"/>
-        </w:rPr>
-      </w:pPr>
-    </w:p>
-    <w:p>
-      <w:pPr>
-        <w:pStyle w:val="body"/>
-        <w:tabs>
-          <w:tab w:val="left" w:pos="2985"/>
-        </w:tabs>
-        <w:ind w:left="720"/>
-        <w:rPr>
-          <w:rFonts w:ascii="Times New Roman" w:hAnsi="Times New Roman"/>
-        </w:rPr>
-      </w:pPr>
-    </w:p>
-    <w:p>
-      <w:pPr>
-        <w:pStyle w:val="body"/>
-        <w:tabs>
-          <w:tab w:val="left" w:pos="2985"/>
-        </w:tabs>
-        <w:ind w:left="720"/>
-        <w:rPr>
-          <w:rFonts w:ascii="Times New Roman" w:hAnsi="Times New Roman"/>
-        </w:rPr>
-      </w:pPr>
-    </w:p>
-    <w:p>
-      <w:pPr>
-        <w:pStyle w:val="body"/>
-        <w:tabs>
-          <w:tab w:val="left" w:pos="2985"/>
-        </w:tabs>
-        <w:ind w:left="720"/>
-        <w:rPr>
-          <w:rFonts w:ascii="Times New Roman" w:hAnsi="Times New Roman"/>
-        </w:rPr>
-      </w:pPr>
-    </w:p>
-    <w:p>
-      <w:pPr>
-        <w:pStyle w:val="body"/>
-        <w:tabs>
-          <w:tab w:val="left" w:pos="2985"/>
-        </w:tabs>
-        <w:ind w:left="720"/>
-        <w:rPr>
-          <w:rFonts w:ascii="Times New Roman" w:hAnsi="Times New Roman"/>
-        </w:rPr>
-      </w:pPr>
-    </w:p>
-    <w:p>
-      <w:pPr>
-        <w:pStyle w:val="body"/>
-        <w:tabs>
-          <w:tab w:val="left" w:pos="2985"/>
-        </w:tabs>
-        <w:ind w:left="720"/>
-        <w:rPr>
-          <w:rFonts w:ascii="Times New Roman" w:hAnsi="Times New Roman"/>
-        </w:rPr>
-      </w:pPr>
-    </w:p>
-    <w:p>
-      <w:pPr>
-        <w:pStyle w:val="body"/>
-        <w:tabs>
-          <w:tab w:val="left" w:pos="2985"/>
-        </w:tabs>
-        <w:ind w:left="720"/>
-        <w:rPr>
-          <w:rFonts w:ascii="Times New Roman" w:hAnsi="Times New Roman"/>
-        </w:rPr>
-      </w:pPr>
-    </w:p>
-    <w:p>
-      <w:pPr>
-        <w:pStyle w:val="body"/>
-        <w:tabs>
-          <w:tab w:val="left" w:pos="2985"/>
-        </w:tabs>
-        <w:ind w:left="720"/>
-        <w:rPr>
-          <w:rFonts w:ascii="Times New Roman" w:hAnsi="Times New Roman"/>
-        </w:rPr>
-      </w:pPr>
-    </w:p>
-    <w:p>
-      <w:pPr>
-        <w:pStyle w:val="body"/>
-        <w:tabs>
-          <w:tab w:val="left" w:pos="2985"/>
-        </w:tabs>
-        <w:ind w:left="720"/>
-        <w:rPr>
-          <w:rFonts w:ascii="Times New Roman" w:hAnsi="Times New Roman"/>
-        </w:rPr>
-      </w:pPr>
-    </w:p>
-    <w:p>
-      <w:pPr>
-        <w:pStyle w:val="body"/>
-        <w:tabs>
-          <w:tab w:val="left" w:pos="2985"/>
-        </w:tabs>
-        <w:ind w:left="720"/>
-        <w:rPr>
-          <w:rFonts w:ascii="Times New Roman" w:hAnsi="Times New Roman"/>
-        </w:rPr>
-      </w:pPr>
-    </w:p>
-    <w:p>
-      <w:pPr>
-        <w:pStyle w:val="body"/>
-        <w:tabs>
-          <w:tab w:val="left" w:pos="2985"/>
-        </w:tabs>
-        <w:ind w:left="720"/>
-        <w:rPr>
-          <w:rFonts w:ascii="Times New Roman" w:hAnsi="Times New Roman"/>
-        </w:rPr>
-      </w:pPr>
-    </w:p>
-    <w:p>
-      <w:pPr>
-        <w:pStyle w:val="body"/>
-        <w:tabs>
-          <w:tab w:val="left" w:pos="2985"/>
-        </w:tabs>
-        <w:ind w:left="720"/>
-        <w:rPr>
-          <w:rFonts w:ascii="Times New Roman" w:hAnsi="Times New Roman"/>
-        </w:rPr>
-      </w:pPr>
-    </w:p>
-    <w:p>
-      <w:pPr>
         <w:pStyle w:val="Heading1"/>
         <w:rPr>
           <w:rFonts w:ascii="Times New Roman" w:hAnsi="Times New Roman"/>
@@ -8974,7 +9033,6 @@
         <w:rPr>
           <w:rFonts w:ascii="Times New Roman" w:hAnsi="Times New Roman"/>
         </w:rPr>
-        <w:lastRenderedPageBreak/>
         <w:t>USER INTERFACE MOCKUPS</w:t>
       </w:r>
       <w:bookmarkEnd w:id="8"/>
@@ -9032,7 +9090,7 @@
                     <pic:cNvPicPr/>
                   </pic:nvPicPr>
                   <pic:blipFill>
-                    <a:blip r:embed="rId14">
+                    <a:blip r:embed="rId16">
                       <a:extLst>
                         <a:ext uri="{28A0092B-C50C-407E-A947-70E740481C1C}">
                           <a14:useLocalDpi xmlns:a14="http://schemas.microsoft.com/office/drawing/2010/main" val="0"/>
@@ -9131,7 +9189,7 @@
                     <pic:cNvPicPr/>
                   </pic:nvPicPr>
                   <pic:blipFill>
-                    <a:blip r:embed="rId15">
+                    <a:blip r:embed="rId17">
                       <a:extLst>
                         <a:ext uri="{28A0092B-C50C-407E-A947-70E740481C1C}">
                           <a14:useLocalDpi xmlns:a14="http://schemas.microsoft.com/office/drawing/2010/main" val="0"/>
@@ -9181,6 +9239,7 @@
         <w:pStyle w:val="Heading2"/>
       </w:pPr>
       <w:r>
+        <w:lastRenderedPageBreak/>
         <w:t xml:space="preserve"> </w:t>
       </w:r>
       <w:bookmarkStart w:id="11" w:name="_Toc128908667"/>
@@ -9199,7 +9258,6 @@
         <w:rPr>
           <w:noProof/>
         </w:rPr>
-        <w:lastRenderedPageBreak/>
         <w:drawing>
           <wp:inline distT="0" distB="0" distL="0" distR="0" wp14:anchorId="1A01D364" wp14:editId="7326CC6D">
             <wp:extent cx="5584104" cy="3885604"/>
@@ -9216,7 +9274,7 @@
                     <pic:cNvPicPr/>
                   </pic:nvPicPr>
                   <pic:blipFill>
-                    <a:blip r:embed="rId16">
+                    <a:blip r:embed="rId18">
                       <a:extLst>
                         <a:ext uri="{28A0092B-C50C-407E-A947-70E740481C1C}">
                           <a14:useLocalDpi xmlns:a14="http://schemas.microsoft.com/office/drawing/2010/main" val="0"/>
@@ -9330,7 +9388,7 @@
                     <pic:cNvPicPr/>
                   </pic:nvPicPr>
                   <pic:blipFill>
-                    <a:blip r:embed="rId17">
+                    <a:blip r:embed="rId19">
                       <a:extLst>
                         <a:ext uri="{28A0092B-C50C-407E-A947-70E740481C1C}">
                           <a14:useLocalDpi xmlns:a14="http://schemas.microsoft.com/office/drawing/2010/main" val="0"/>
@@ -9402,7 +9460,6 @@
         <w:rPr>
           <w:rFonts w:ascii="Times New Roman" w:hAnsi="Times New Roman"/>
         </w:rPr>
-        <w:lastRenderedPageBreak/>
         <w:t xml:space="preserve"> </w:t>
       </w:r>
       <w:bookmarkStart w:id="13" w:name="_Toc128908669"/>
@@ -9440,7 +9497,7 @@
                     <pic:cNvPicPr/>
                   </pic:nvPicPr>
                   <pic:blipFill>
-                    <a:blip r:embed="rId18">
+                    <a:blip r:embed="rId20">
                       <a:extLst>
                         <a:ext uri="{28A0092B-C50C-407E-A947-70E740481C1C}">
                           <a14:useLocalDpi xmlns:a14="http://schemas.microsoft.com/office/drawing/2010/main" val="0"/>
@@ -9547,7 +9604,7 @@
                     <pic:cNvPicPr/>
                   </pic:nvPicPr>
                   <pic:blipFill>
-                    <a:blip r:embed="rId19">
+                    <a:blip r:embed="rId21">
                       <a:extLst>
                         <a:ext uri="{28A0092B-C50C-407E-A947-70E740481C1C}">
                           <a14:useLocalDpi xmlns:a14="http://schemas.microsoft.com/office/drawing/2010/main" val="0"/>
@@ -9584,7 +9641,7 @@
       </w:r>
     </w:p>
     <w:sectPr>
-      <w:footerReference w:type="default" r:id="rId20"/>
+      <w:footerReference w:type="default" r:id="rId22"/>
       <w:pgSz w:w="11900" w:h="16840"/>
       <w:pgMar w:top="1440" w:right="1440" w:bottom="1440" w:left="1440" w:header="720" w:footer="1152" w:gutter="0"/>
       <w:cols w:space="720"/>
@@ -12643,10 +12700,6 @@
 </file>
 
 <file path=customXml/item1.xml><?xml version="1.0" encoding="utf-8"?>
-<b:Sources xmlns:b="http://schemas.openxmlformats.org/officeDocument/2006/bibliography" xmlns="http://schemas.openxmlformats.org/officeDocument/2006/bibliography" SelectedStyle="\APA.XSL" StyleName="APA"/>
-</file>
-
-<file path=customXml/item2.xml><?xml version="1.0" encoding="utf-8"?>
 <ct:contentTypeSchema xmlns:ct="http://schemas.microsoft.com/office/2006/metadata/contentType" xmlns:ma="http://schemas.microsoft.com/office/2006/metadata/properties/metaAttributes" ct:_="" ma:_="" ma:contentTypeName="Document" ma:contentTypeID="0x0101000DE39319FFEFCD4988E17C78942B81AD" ma:contentTypeVersion="2" ma:contentTypeDescription="Create a new document." ma:contentTypeScope="" ma:versionID="3c1b2b70e159e4373485f92c41e03b1c">
   <xsd:schema xmlns:xsd="http://www.w3.org/2001/XMLSchema" xmlns:xs="http://www.w3.org/2001/XMLSchema" xmlns:p="http://schemas.microsoft.com/office/2006/metadata/properties" xmlns:ns2="6cb18d2c-5cd7-471e-b96a-7fb3ace485e7" targetNamespace="http://schemas.microsoft.com/office/2006/metadata/properties" ma:root="true" ma:fieldsID="a5e4c65cb2e21ac71318246f8511c2ad" ns2:_="">
     <xsd:import namespace="6cb18d2c-5cd7-471e-b96a-7fb3ace485e7"/>
@@ -12778,6 +12831,10 @@
 </ct:contentTypeSchema>
 </file>
 
+<file path=customXml/item2.xml><?xml version="1.0" encoding="utf-8"?>
+<b:Sources xmlns:b="http://schemas.openxmlformats.org/officeDocument/2006/bibliography" xmlns="http://schemas.openxmlformats.org/officeDocument/2006/bibliography" SelectedStyle="\APA.XSL" StyleName="APA"/>
+</file>
+
 <file path=customXml/item3.xml><?xml version="1.0" encoding="utf-8"?>
 <?mso-contentType ?>
 <FormTemplates xmlns="http://schemas.microsoft.com/sharepoint/v3/contenttype/forms">
@@ -12788,14 +12845,6 @@
 </file>
 
 <file path=customXml/itemProps1.xml><?xml version="1.0" encoding="utf-8"?>
-<ds:datastoreItem xmlns:ds="http://schemas.openxmlformats.org/officeDocument/2006/customXml" ds:itemID="{8F4250D0-A78A-4AEA-A7AB-468EE29D928A}">
-  <ds:schemaRefs>
-    <ds:schemaRef ds:uri="http://schemas.openxmlformats.org/officeDocument/2006/bibliography"/>
-  </ds:schemaRefs>
-</ds:datastoreItem>
-</file>
-
-<file path=customXml/itemProps2.xml><?xml version="1.0" encoding="utf-8"?>
 <ds:datastoreItem xmlns:ds="http://schemas.openxmlformats.org/officeDocument/2006/customXml" ds:itemID="{75484C82-B343-42FC-992E-4508E992BF78}">
   <ds:schemaRefs>
     <ds:schemaRef ds:uri="http://schemas.microsoft.com/office/2006/metadata/contentType"/>
@@ -12813,6 +12862,14 @@
 </ds:datastoreItem>
 </file>
 
+<file path=customXml/itemProps2.xml><?xml version="1.0" encoding="utf-8"?>
+<ds:datastoreItem xmlns:ds="http://schemas.openxmlformats.org/officeDocument/2006/customXml" ds:itemID="{8F4250D0-A78A-4AEA-A7AB-468EE29D928A}">
+  <ds:schemaRefs>
+    <ds:schemaRef ds:uri="http://schemas.openxmlformats.org/officeDocument/2006/bibliography"/>
+  </ds:schemaRefs>
+</ds:datastoreItem>
+</file>
+
 <file path=customXml/itemProps3.xml><?xml version="1.0" encoding="utf-8"?>
 <ds:datastoreItem xmlns:ds="http://schemas.openxmlformats.org/officeDocument/2006/customXml" ds:itemID="{3DBC38D7-4441-421C-80B1-402970814B57}">
   <ds:schemaRefs>

</xml_diff>